<commit_message>
Modified format of SRS and General Organization section finished.
</commit_message>
<xml_diff>
--- a/Project Charter/General Organization.docx
+++ b/Project Charter/General Organization.docx
@@ -1,6 +1,6 @@
 
 <file path=word/document.xml><?xml version="1.0" encoding="utf-8"?>
-<w:document xmlns:wpc="http://schemas.microsoft.com/office/word/2010/wordprocessingCanvas" xmlns:mc="http://schemas.openxmlformats.org/markup-compatibility/2006" xmlns:o="urn:schemas-microsoft-com:office:office" xmlns:r="http://schemas.openxmlformats.org/officeDocument/2006/relationships" xmlns:m="http://schemas.openxmlformats.org/officeDocument/2006/math" xmlns:v="urn:schemas-microsoft-com:vml" xmlns:wp14="http://schemas.microsoft.com/office/word/2010/wordprocessingDrawing" xmlns:wp="http://schemas.openxmlformats.org/drawingml/2006/wordprocessingDrawing" xmlns:w10="urn:schemas-microsoft-com:office:word" xmlns:w="http://schemas.openxmlformats.org/wordprocessingml/2006/main" xmlns:w14="http://schemas.microsoft.com/office/word/2010/wordml" xmlns:wpg="http://schemas.microsoft.com/office/word/2010/wordprocessingGroup" xmlns:wpi="http://schemas.microsoft.com/office/word/2010/wordprocessingInk" xmlns:wne="http://schemas.microsoft.com/office/word/2006/wordml" xmlns:wps="http://schemas.microsoft.com/office/word/2010/wordprocessingShape" mc:Ignorable="w14 wp14">
+<w:document xmlns:wpc="http://schemas.microsoft.com/office/word/2010/wordprocessingCanvas" xmlns:mo="http://schemas.microsoft.com/office/mac/office/2008/main" xmlns:mc="http://schemas.openxmlformats.org/markup-compatibility/2006" xmlns:mv="urn:schemas-microsoft-com:mac:vml" xmlns:o="urn:schemas-microsoft-com:office:office" xmlns:r="http://schemas.openxmlformats.org/officeDocument/2006/relationships" xmlns:m="http://schemas.openxmlformats.org/officeDocument/2006/math" xmlns:v="urn:schemas-microsoft-com:vml" xmlns:wp14="http://schemas.microsoft.com/office/word/2010/wordprocessingDrawing" xmlns:wp="http://schemas.openxmlformats.org/drawingml/2006/wordprocessingDrawing" xmlns:w10="urn:schemas-microsoft-com:office:word" xmlns:w="http://schemas.openxmlformats.org/wordprocessingml/2006/main" xmlns:w14="http://schemas.microsoft.com/office/word/2010/wordml" xmlns:wpg="http://schemas.microsoft.com/office/word/2010/wordprocessingGroup" xmlns:wpi="http://schemas.microsoft.com/office/word/2010/wordprocessingInk" xmlns:wne="http://schemas.microsoft.com/office/word/2006/wordml" xmlns:wps="http://schemas.microsoft.com/office/word/2010/wordprocessingShape" mc:Ignorable="w14 wp14">
   <w:body>
     <w:p>
       <w:pPr>
@@ -203,9 +203,18 @@
         <w:tc>
           <w:tcPr>
             <w:tcW w:w="2088" w:type="dxa"/>
-          </w:tcPr>
-          <w:p>
-            <w:r>
+            <w:shd w:val="clear" w:color="auto" w:fill="BFBFBF" w:themeFill="background1" w:themeFillShade="BF"/>
+          </w:tcPr>
+          <w:p>
+            <w:pPr>
+              <w:rPr>
+                <w:b/>
+              </w:rPr>
+            </w:pPr>
+            <w:r>
+              <w:rPr>
+                <w:b/>
+              </w:rPr>
               <w:t>Team Member</w:t>
             </w:r>
           </w:p>
@@ -213,9 +222,18 @@
         <w:tc>
           <w:tcPr>
             <w:tcW w:w="2790" w:type="dxa"/>
-          </w:tcPr>
-          <w:p>
-            <w:r>
+            <w:shd w:val="clear" w:color="auto" w:fill="BFBFBF" w:themeFill="background1" w:themeFillShade="BF"/>
+          </w:tcPr>
+          <w:p>
+            <w:pPr>
+              <w:rPr>
+                <w:b/>
+              </w:rPr>
+            </w:pPr>
+            <w:r>
+              <w:rPr>
+                <w:b/>
+              </w:rPr>
               <w:t xml:space="preserve">Roles </w:t>
             </w:r>
           </w:p>
@@ -223,9 +241,18 @@
         <w:tc>
           <w:tcPr>
             <w:tcW w:w="5096" w:type="dxa"/>
-          </w:tcPr>
-          <w:p>
-            <w:r>
+            <w:shd w:val="clear" w:color="auto" w:fill="BFBFBF" w:themeFill="background1" w:themeFillShade="BF"/>
+          </w:tcPr>
+          <w:p>
+            <w:pPr>
+              <w:rPr>
+                <w:b/>
+              </w:rPr>
+            </w:pPr>
+            <w:r>
+              <w:rPr>
+                <w:b/>
+              </w:rPr>
               <w:t>Responsibilities</w:t>
             </w:r>
           </w:p>
@@ -620,17 +647,132 @@
           </w:p>
         </w:tc>
       </w:tr>
+      <w:tr>
+        <w:trPr>
+          <w:trHeight w:val="486"/>
+        </w:trPr>
+        <w:tc>
+          <w:tcPr>
+            <w:tcW w:w="2088" w:type="dxa"/>
+          </w:tcPr>
+          <w:p>
+            <w:r>
+              <w:t xml:space="preserve">Dr. </w:t>
+            </w:r>
+            <w:proofErr w:type="spellStart"/>
+            <w:r>
+              <w:t>Tiernan</w:t>
+            </w:r>
+            <w:proofErr w:type="spellEnd"/>
+            <w:r>
+              <w:t xml:space="preserve"> Carter</w:t>
+            </w:r>
+          </w:p>
+        </w:tc>
+        <w:tc>
+          <w:tcPr>
+            <w:tcW w:w="2790" w:type="dxa"/>
+          </w:tcPr>
+          <w:p>
+            <w:r>
+              <w:t>Project Sponsor</w:t>
+            </w:r>
+          </w:p>
+        </w:tc>
+        <w:tc>
+          <w:tcPr>
+            <w:tcW w:w="5096" w:type="dxa"/>
+          </w:tcPr>
+          <w:p>
+            <w:r>
+              <w:t>Set Requirements.</w:t>
+            </w:r>
+          </w:p>
+          <w:p>
+            <w:r>
+              <w:t>Provide Feedback.</w:t>
+            </w:r>
+          </w:p>
+        </w:tc>
+      </w:tr>
+      <w:tr>
+        <w:trPr>
+          <w:trHeight w:val="486"/>
+        </w:trPr>
+        <w:tc>
+          <w:tcPr>
+            <w:tcW w:w="2088" w:type="dxa"/>
+          </w:tcPr>
+          <w:p>
+            <w:r>
+              <w:t>Cdr. Mike O’Dell</w:t>
+            </w:r>
+          </w:p>
+        </w:tc>
+        <w:tc>
+          <w:tcPr>
+            <w:tcW w:w="2790" w:type="dxa"/>
+          </w:tcPr>
+          <w:p>
+            <w:r>
+              <w:t>Project Director</w:t>
+            </w:r>
+          </w:p>
+        </w:tc>
+        <w:tc>
+          <w:tcPr>
+            <w:tcW w:w="5096" w:type="dxa"/>
+          </w:tcPr>
+          <w:p>
+            <w:r>
+              <w:t>Supervises the Project.</w:t>
+            </w:r>
+          </w:p>
+          <w:p>
+            <w:r>
+              <w:t>Verifies Status of the team.</w:t>
+            </w:r>
+          </w:p>
+        </w:tc>
+      </w:tr>
     </w:tbl>
-    <w:p/>
-    <w:p>
-      <w:pPr>
-        <w:ind w:left="576"/>
-      </w:pPr>
-    </w:p>
-    <w:p>
-      <w:pPr>
-        <w:ind w:left="576"/>
-      </w:pPr>
+    <w:p>
+      <w:pPr>
+        <w:jc w:val="center"/>
+      </w:pPr>
+      <w:r>
+        <w:rPr>
+          <w:b/>
+        </w:rPr>
+        <w:t>Table 1</w:t>
+      </w:r>
+      <w:r>
+        <w:rPr>
+          <w:b/>
+        </w:rPr>
+        <w:t>-</w:t>
+      </w:r>
+      <w:r>
+        <w:rPr>
+          <w:b/>
+        </w:rPr>
+        <w:t>1</w:t>
+      </w:r>
+      <w:r>
+        <w:t>:</w:t>
+      </w:r>
+      <w:r>
+        <w:rPr>
+          <w:b/>
+        </w:rPr>
+        <w:t xml:space="preserve"> </w:t>
+      </w:r>
+      <w:r>
+        <w:t xml:space="preserve">Roles and </w:t>
+      </w:r>
+      <w:r>
+        <w:t>Responsibilities</w:t>
+      </w:r>
     </w:p>
     <w:p>
       <w:pPr>
@@ -742,46 +884,597 @@
     </w:p>
     <w:p>
       <w:r>
-        <w:t>The team has defined some assumptions that are required in order for the Outreach Storage System to correctly operate.</w:t>
+        <w:t xml:space="preserve">The team has defined some assumptions that are required in order for the Outreach Storage System to </w:t>
+      </w:r>
+      <w:r>
+        <w:t>be successful</w:t>
+      </w:r>
+      <w:r>
+        <w:t>.</w:t>
+      </w:r>
+      <w:r>
+        <w:t xml:space="preserve"> The assumptions are listed below:</w:t>
+      </w:r>
+    </w:p>
+    <w:p/>
+    <w:p>
+      <w:pPr>
+        <w:pStyle w:val="Heading3"/>
+      </w:pPr>
+      <w:r>
+        <w:t>Team meetings</w:t>
+      </w:r>
+      <w:r>
+        <w:t>.</w:t>
+      </w:r>
+    </w:p>
+    <w:p>
+      <w:pPr>
+        <w:pStyle w:val="ListParagraph"/>
+      </w:pPr>
+      <w:r>
+        <w:t>The team is required to gather at least twice a week to provide updates on the tasks or about any concern that might arise related to the project. Each team member will be responsible for completing the assigned tasks according to the project plan. Team members have to attend all possible meetings, or ask for updates if they were unable to attend.</w:t>
+      </w:r>
+    </w:p>
+    <w:p>
+      <w:pPr>
+        <w:pStyle w:val="ListParagraph"/>
+      </w:pPr>
+    </w:p>
+    <w:p>
+      <w:pPr>
+        <w:pStyle w:val="Heading3"/>
+      </w:pPr>
+      <w:r>
+        <w:t>Communication.</w:t>
+      </w:r>
+      <w:r>
+        <w:t xml:space="preserve"> </w:t>
+      </w:r>
+    </w:p>
+    <w:p>
+      <w:pPr>
+        <w:pStyle w:val="ListParagraph"/>
+      </w:pPr>
+      <w:r>
+        <w:t>The main mean of communication between team members is trough “What’s App”, a real time group chat</w:t>
+      </w:r>
+      <w:r>
+        <w:t xml:space="preserve"> application</w:t>
+      </w:r>
+      <w:r>
+        <w:t xml:space="preserve">. Regarding the communication with the project sponsor, email is the preferred </w:t>
+      </w:r>
+      <w:r>
+        <w:t>channel; but</w:t>
+      </w:r>
+      <w:r>
+        <w:t xml:space="preserve"> also the team has established weekly meetings to </w:t>
+      </w:r>
+      <w:r>
+        <w:t xml:space="preserve">update the sponsor and ask any questions related to the project. The team will use email or office hours to contact the Project Director regarding any activities during the project. </w:t>
+      </w:r>
+    </w:p>
+    <w:p/>
+    <w:p/>
+    <w:p/>
+    <w:p>
+      <w:pPr>
+        <w:pStyle w:val="Heading3"/>
+      </w:pPr>
+      <w:r>
+        <w:lastRenderedPageBreak/>
+        <w:t xml:space="preserve">Technology. </w:t>
+      </w:r>
+    </w:p>
+    <w:p>
+      <w:pPr>
+        <w:pStyle w:val="ListParagraph"/>
+      </w:pPr>
+      <w:r>
+        <w:t>The team assumes that the system will have a working Internet connection that will be in charge of sending the storage data to the Server. It is also assumed that the interface model between the hardware and th</w:t>
+      </w:r>
+      <w:r>
+        <w:t>e server application will include minimal coding skills in case a predefined API does not exist. Other assumption is that the server will have the necessary hardware and software requirements needed to host the Outreach Storage System.</w:t>
+      </w:r>
+    </w:p>
+    <w:p>
+      <w:pPr>
+        <w:pStyle w:val="ListParagraph"/>
+      </w:pPr>
+    </w:p>
+    <w:p>
+      <w:pPr>
+        <w:pStyle w:val="Heading3"/>
+      </w:pPr>
+      <w:r>
+        <w:t>Individual Effort.</w:t>
       </w:r>
     </w:p>
     <w:p>
       <w:pPr>
         <w:ind w:left="576"/>
       </w:pPr>
+      <w:r>
+        <w:t xml:space="preserve">Individual Effort is a key driver for the project successful completion. Each team member is required to provide quality work to the project and completing the tasks in a timely manner as the project plan dictates. </w:t>
+      </w:r>
+    </w:p>
+    <w:p>
+      <w:pPr>
+        <w:ind w:left="576"/>
+      </w:pPr>
+    </w:p>
+    <w:p>
+      <w:pPr>
+        <w:pStyle w:val="Heading2"/>
+      </w:pPr>
+      <w:r>
+        <w:t xml:space="preserve">Preliminary Schedule and </w:t>
+      </w:r>
+      <w:r>
+        <w:t>Cost Estimates</w:t>
+      </w:r>
+    </w:p>
+    <w:p>
+      <w:r>
+        <w:t>The following table shows the major project deliverables</w:t>
+      </w:r>
       <w:bookmarkStart w:id="6" w:name="_GoBack"/>
       <w:bookmarkEnd w:id="6"/>
-    </w:p>
+      <w:r>
+        <w:t>, along with the due dates and the cost represented in hours.</w:t>
+      </w:r>
+    </w:p>
+    <w:p/>
+    <w:p/>
+    <w:tbl>
+      <w:tblPr>
+        <w:tblStyle w:val="TableGrid"/>
+        <w:tblW w:w="0" w:type="auto"/>
+        <w:tblLook w:val="04A0" w:firstRow="1" w:lastRow="0" w:firstColumn="1" w:lastColumn="0" w:noHBand="0" w:noVBand="1"/>
+      </w:tblPr>
+      <w:tblGrid>
+        <w:gridCol w:w="5868"/>
+        <w:gridCol w:w="1890"/>
+        <w:gridCol w:w="1818"/>
+      </w:tblGrid>
+      <w:tr>
+        <w:tc>
+          <w:tcPr>
+            <w:tcW w:w="9576" w:type="dxa"/>
+            <w:gridSpan w:val="3"/>
+            <w:shd w:val="clear" w:color="auto" w:fill="BFBFBF" w:themeFill="background1" w:themeFillShade="BF"/>
+          </w:tcPr>
+          <w:p>
+            <w:pPr>
+              <w:jc w:val="center"/>
+              <w:rPr>
+                <w:b/>
+              </w:rPr>
+            </w:pPr>
+            <w:r>
+              <w:rPr>
+                <w:b/>
+              </w:rPr>
+              <w:t>Preliminary Project Schedule</w:t>
+            </w:r>
+          </w:p>
+        </w:tc>
+      </w:tr>
+      <w:tr>
+        <w:tc>
+          <w:tcPr>
+            <w:tcW w:w="5868" w:type="dxa"/>
+            <w:shd w:val="clear" w:color="auto" w:fill="BFBFBF" w:themeFill="background1" w:themeFillShade="BF"/>
+          </w:tcPr>
+          <w:p>
+            <w:pPr>
+              <w:jc w:val="center"/>
+              <w:rPr>
+                <w:b/>
+              </w:rPr>
+            </w:pPr>
+            <w:r>
+              <w:rPr>
+                <w:b/>
+              </w:rPr>
+              <w:t>Project Milestone</w:t>
+            </w:r>
+          </w:p>
+        </w:tc>
+        <w:tc>
+          <w:tcPr>
+            <w:tcW w:w="1890" w:type="dxa"/>
+            <w:shd w:val="clear" w:color="auto" w:fill="BFBFBF" w:themeFill="background1" w:themeFillShade="BF"/>
+          </w:tcPr>
+          <w:p>
+            <w:pPr>
+              <w:jc w:val="center"/>
+              <w:rPr>
+                <w:b/>
+              </w:rPr>
+            </w:pPr>
+            <w:r>
+              <w:rPr>
+                <w:b/>
+              </w:rPr>
+              <w:t>Due Date</w:t>
+            </w:r>
+          </w:p>
+        </w:tc>
+        <w:tc>
+          <w:tcPr>
+            <w:tcW w:w="1818" w:type="dxa"/>
+            <w:shd w:val="clear" w:color="auto" w:fill="BFBFBF" w:themeFill="background1" w:themeFillShade="BF"/>
+          </w:tcPr>
+          <w:p>
+            <w:pPr>
+              <w:jc w:val="center"/>
+              <w:rPr>
+                <w:b/>
+              </w:rPr>
+            </w:pPr>
+            <w:r>
+              <w:rPr>
+                <w:b/>
+              </w:rPr>
+              <w:t>Cost (Hours)</w:t>
+            </w:r>
+          </w:p>
+        </w:tc>
+      </w:tr>
+      <w:tr>
+        <w:tc>
+          <w:tcPr>
+            <w:tcW w:w="5868" w:type="dxa"/>
+          </w:tcPr>
+          <w:p>
+            <w:r>
+              <w:t>SRS Initial Draft</w:t>
+            </w:r>
+          </w:p>
+        </w:tc>
+        <w:tc>
+          <w:tcPr>
+            <w:tcW w:w="1890" w:type="dxa"/>
+          </w:tcPr>
+          <w:p>
+            <w:pPr>
+              <w:jc w:val="center"/>
+            </w:pPr>
+            <w:r>
+              <w:t>10/08/2014</w:t>
+            </w:r>
+          </w:p>
+        </w:tc>
+        <w:tc>
+          <w:tcPr>
+            <w:tcW w:w="1818" w:type="dxa"/>
+          </w:tcPr>
+          <w:p>
+            <w:pPr>
+              <w:jc w:val="center"/>
+            </w:pPr>
+            <w:r>
+              <w:t>47</w:t>
+            </w:r>
+          </w:p>
+        </w:tc>
+      </w:tr>
+      <w:tr>
+        <w:tc>
+          <w:tcPr>
+            <w:tcW w:w="5868" w:type="dxa"/>
+          </w:tcPr>
+          <w:p>
+            <w:r>
+              <w:t>Project Charter Initial Draft</w:t>
+            </w:r>
+          </w:p>
+        </w:tc>
+        <w:tc>
+          <w:tcPr>
+            <w:tcW w:w="1890" w:type="dxa"/>
+          </w:tcPr>
+          <w:p>
+            <w:pPr>
+              <w:jc w:val="center"/>
+            </w:pPr>
+            <w:r>
+              <w:t>10/15/2014</w:t>
+            </w:r>
+          </w:p>
+        </w:tc>
+        <w:tc>
+          <w:tcPr>
+            <w:tcW w:w="1818" w:type="dxa"/>
+          </w:tcPr>
+          <w:p>
+            <w:pPr>
+              <w:jc w:val="center"/>
+            </w:pPr>
+            <w:r>
+              <w:t>36</w:t>
+            </w:r>
+          </w:p>
+        </w:tc>
+      </w:tr>
+      <w:tr>
+        <w:tc>
+          <w:tcPr>
+            <w:tcW w:w="5868" w:type="dxa"/>
+          </w:tcPr>
+          <w:p>
+            <w:r>
+              <w:t>Project Plan Initial Draft</w:t>
+            </w:r>
+          </w:p>
+        </w:tc>
+        <w:tc>
+          <w:tcPr>
+            <w:tcW w:w="1890" w:type="dxa"/>
+          </w:tcPr>
+          <w:p>
+            <w:pPr>
+              <w:jc w:val="center"/>
+            </w:pPr>
+            <w:r>
+              <w:t>10/15/2014</w:t>
+            </w:r>
+          </w:p>
+        </w:tc>
+        <w:tc>
+          <w:tcPr>
+            <w:tcW w:w="1818" w:type="dxa"/>
+          </w:tcPr>
+          <w:p>
+            <w:pPr>
+              <w:jc w:val="center"/>
+            </w:pPr>
+            <w:r>
+              <w:t>8</w:t>
+            </w:r>
+          </w:p>
+        </w:tc>
+      </w:tr>
+      <w:tr>
+        <w:tc>
+          <w:tcPr>
+            <w:tcW w:w="5868" w:type="dxa"/>
+          </w:tcPr>
+          <w:p>
+            <w:r>
+              <w:t xml:space="preserve">SRS Baseline </w:t>
+            </w:r>
+          </w:p>
+        </w:tc>
+        <w:tc>
+          <w:tcPr>
+            <w:tcW w:w="1890" w:type="dxa"/>
+          </w:tcPr>
+          <w:p>
+            <w:pPr>
+              <w:jc w:val="center"/>
+            </w:pPr>
+            <w:r>
+              <w:t>11/07/2014</w:t>
+            </w:r>
+          </w:p>
+        </w:tc>
+        <w:tc>
+          <w:tcPr>
+            <w:tcW w:w="1818" w:type="dxa"/>
+          </w:tcPr>
+          <w:p>
+            <w:pPr>
+              <w:jc w:val="center"/>
+            </w:pPr>
+            <w:r>
+              <w:t>49</w:t>
+            </w:r>
+          </w:p>
+        </w:tc>
+      </w:tr>
+      <w:tr>
+        <w:tc>
+          <w:tcPr>
+            <w:tcW w:w="5868" w:type="dxa"/>
+          </w:tcPr>
+          <w:p>
+            <w:r>
+              <w:t>Architecture Design Specification Initial Draft</w:t>
+            </w:r>
+          </w:p>
+        </w:tc>
+        <w:tc>
+          <w:tcPr>
+            <w:tcW w:w="1890" w:type="dxa"/>
+          </w:tcPr>
+          <w:p>
+            <w:pPr>
+              <w:jc w:val="center"/>
+            </w:pPr>
+            <w:r>
+              <w:t>12/01/2014</w:t>
+            </w:r>
+          </w:p>
+        </w:tc>
+        <w:tc>
+          <w:tcPr>
+            <w:tcW w:w="1818" w:type="dxa"/>
+          </w:tcPr>
+          <w:p>
+            <w:pPr>
+              <w:jc w:val="center"/>
+            </w:pPr>
+            <w:r>
+              <w:t>5</w:t>
+            </w:r>
+            <w:r>
+              <w:t>8</w:t>
+            </w:r>
+          </w:p>
+        </w:tc>
+      </w:tr>
+      <w:tr>
+        <w:tc>
+          <w:tcPr>
+            <w:tcW w:w="5868" w:type="dxa"/>
+          </w:tcPr>
+          <w:p>
+            <w:r>
+              <w:t>Baseline Project Charter</w:t>
+            </w:r>
+          </w:p>
+        </w:tc>
+        <w:tc>
+          <w:tcPr>
+            <w:tcW w:w="1890" w:type="dxa"/>
+          </w:tcPr>
+          <w:p>
+            <w:pPr>
+              <w:jc w:val="center"/>
+            </w:pPr>
+            <w:r>
+              <w:t>12/03/2014</w:t>
+            </w:r>
+          </w:p>
+        </w:tc>
+        <w:tc>
+          <w:tcPr>
+            <w:tcW w:w="1818" w:type="dxa"/>
+          </w:tcPr>
+          <w:p>
+            <w:pPr>
+              <w:jc w:val="center"/>
+            </w:pPr>
+            <w:r>
+              <w:t>27</w:t>
+            </w:r>
+          </w:p>
+        </w:tc>
+      </w:tr>
+      <w:tr>
+        <w:tc>
+          <w:tcPr>
+            <w:tcW w:w="5868" w:type="dxa"/>
+          </w:tcPr>
+          <w:p>
+            <w:r>
+              <w:t>Baseline Project Plan</w:t>
+            </w:r>
+          </w:p>
+        </w:tc>
+        <w:tc>
+          <w:tcPr>
+            <w:tcW w:w="1890" w:type="dxa"/>
+          </w:tcPr>
+          <w:p>
+            <w:pPr>
+              <w:jc w:val="center"/>
+            </w:pPr>
+            <w:r>
+              <w:t>12/03/2014</w:t>
+            </w:r>
+          </w:p>
+        </w:tc>
+        <w:tc>
+          <w:tcPr>
+            <w:tcW w:w="1818" w:type="dxa"/>
+          </w:tcPr>
+          <w:p>
+            <w:pPr>
+              <w:jc w:val="center"/>
+            </w:pPr>
+            <w:r>
+              <w:t>10</w:t>
+            </w:r>
+          </w:p>
+        </w:tc>
+      </w:tr>
+      <w:tr>
+        <w:tc>
+          <w:tcPr>
+            <w:tcW w:w="5868" w:type="dxa"/>
+          </w:tcPr>
+          <w:p>
+            <w:r>
+              <w:t>Architecture Design Baseline</w:t>
+            </w:r>
+          </w:p>
+        </w:tc>
+        <w:tc>
+          <w:tcPr>
+            <w:tcW w:w="1890" w:type="dxa"/>
+          </w:tcPr>
+          <w:p>
+            <w:pPr>
+              <w:jc w:val="center"/>
+            </w:pPr>
+            <w:r>
+              <w:t>12/08/2014</w:t>
+            </w:r>
+          </w:p>
+        </w:tc>
+        <w:tc>
+          <w:tcPr>
+            <w:tcW w:w="1818" w:type="dxa"/>
+          </w:tcPr>
+          <w:p>
+            <w:pPr>
+              <w:jc w:val="center"/>
+            </w:pPr>
+            <w:r>
+              <w:t>73</w:t>
+            </w:r>
+          </w:p>
+        </w:tc>
+      </w:tr>
+    </w:tbl>
+    <w:p/>
+    <w:p>
+      <w:pPr>
+        <w:jc w:val="center"/>
+      </w:pPr>
+      <w:r>
+        <w:rPr>
+          <w:b/>
+        </w:rPr>
+        <w:t>Table 1</w:t>
+      </w:r>
+      <w:r>
+        <w:rPr>
+          <w:b/>
+        </w:rPr>
+        <w:t>-</w:t>
+      </w:r>
+      <w:r>
+        <w:rPr>
+          <w:b/>
+        </w:rPr>
+        <w:t>2</w:t>
+      </w:r>
+      <w:r>
+        <w:t>:</w:t>
+      </w:r>
+      <w:r>
+        <w:rPr>
+          <w:b/>
+        </w:rPr>
+        <w:t xml:space="preserve"> </w:t>
+      </w:r>
+      <w:r>
+        <w:t>Preliminary Project Schedule</w:t>
+      </w:r>
+    </w:p>
+    <w:p/>
     <w:p>
       <w:pPr>
         <w:ind w:left="576"/>
       </w:pPr>
     </w:p>
-    <w:p>
-      <w:pPr>
-        <w:ind w:left="576"/>
-      </w:pPr>
-    </w:p>
-    <w:p>
-      <w:pPr>
-        <w:ind w:left="576"/>
-      </w:pPr>
-    </w:p>
-    <w:p>
-      <w:pPr>
-        <w:ind w:left="576"/>
-      </w:pPr>
-    </w:p>
-    <w:p>
-      <w:pPr>
-        <w:ind w:left="576"/>
-      </w:pPr>
-    </w:p>
-    <w:p>
-      <w:pPr>
-        <w:ind w:left="576"/>
-      </w:pPr>
-    </w:p>
+    <w:p/>
+    <w:p/>
     <w:sectPr>
       <w:pgSz w:w="12240" w:h="15840"/>
       <w:pgMar w:top="1440" w:right="1440" w:bottom="1440" w:left="1440" w:header="720" w:footer="720" w:gutter="0"/>
@@ -793,7 +1486,7 @@
 </file>
 
 <file path=word/numbering.xml><?xml version="1.0" encoding="utf-8"?>
-<w:numbering xmlns:wpc="http://schemas.microsoft.com/office/word/2010/wordprocessingCanvas" xmlns:mc="http://schemas.openxmlformats.org/markup-compatibility/2006" xmlns:o="urn:schemas-microsoft-com:office:office" xmlns:r="http://schemas.openxmlformats.org/officeDocument/2006/relationships" xmlns:m="http://schemas.openxmlformats.org/officeDocument/2006/math" xmlns:v="urn:schemas-microsoft-com:vml" xmlns:wp14="http://schemas.microsoft.com/office/word/2010/wordprocessingDrawing" xmlns:wp="http://schemas.openxmlformats.org/drawingml/2006/wordprocessingDrawing" xmlns:w10="urn:schemas-microsoft-com:office:word" xmlns:w="http://schemas.openxmlformats.org/wordprocessingml/2006/main" xmlns:w14="http://schemas.microsoft.com/office/word/2010/wordml" xmlns:wpg="http://schemas.microsoft.com/office/word/2010/wordprocessingGroup" xmlns:wpi="http://schemas.microsoft.com/office/word/2010/wordprocessingInk" xmlns:wne="http://schemas.microsoft.com/office/word/2006/wordml" xmlns:wps="http://schemas.microsoft.com/office/word/2010/wordprocessingShape" mc:Ignorable="w14 wp14">
+<w:numbering xmlns:wpc="http://schemas.microsoft.com/office/word/2010/wordprocessingCanvas" xmlns:mo="http://schemas.microsoft.com/office/mac/office/2008/main" xmlns:mc="http://schemas.openxmlformats.org/markup-compatibility/2006" xmlns:mv="urn:schemas-microsoft-com:mac:vml" xmlns:o="urn:schemas-microsoft-com:office:office" xmlns:r="http://schemas.openxmlformats.org/officeDocument/2006/relationships" xmlns:m="http://schemas.openxmlformats.org/officeDocument/2006/math" xmlns:v="urn:schemas-microsoft-com:vml" xmlns:wp14="http://schemas.microsoft.com/office/word/2010/wordprocessingDrawing" xmlns:wp="http://schemas.openxmlformats.org/drawingml/2006/wordprocessingDrawing" xmlns:w10="urn:schemas-microsoft-com:office:word" xmlns:w="http://schemas.openxmlformats.org/wordprocessingml/2006/main" xmlns:w14="http://schemas.microsoft.com/office/word/2010/wordml" xmlns:wpg="http://schemas.microsoft.com/office/word/2010/wordprocessingGroup" xmlns:wpi="http://schemas.microsoft.com/office/word/2010/wordprocessingInk" xmlns:wne="http://schemas.microsoft.com/office/word/2006/wordml" xmlns:wps="http://schemas.microsoft.com/office/word/2010/wordprocessingShape" mc:Ignorable="w14 wp14">
   <w:abstractNum w:abstractNumId="0">
     <w:nsid w:val="32505FAF"/>
     <w:multiLevelType w:val="multilevel"/>
@@ -806,9 +1499,9 @@
       <w:lvlJc w:val="left"/>
       <w:pPr>
         <w:tabs>
-          <w:tab w:val="num" w:pos="1872"/>
+          <w:tab w:val="num" w:pos="2448"/>
         </w:tabs>
-        <w:ind w:left="1872" w:hanging="432"/>
+        <w:ind w:left="2448" w:hanging="432"/>
       </w:pPr>
       <w:rPr>
         <w:rFonts w:hint="default"/>
@@ -823,9 +1516,9 @@
       <w:lvlJc w:val="left"/>
       <w:pPr>
         <w:tabs>
-          <w:tab w:val="num" w:pos="576"/>
+          <w:tab w:val="num" w:pos="1152"/>
         </w:tabs>
-        <w:ind w:left="576" w:hanging="576"/>
+        <w:ind w:left="1152" w:hanging="576"/>
       </w:pPr>
       <w:rPr>
         <w:rFonts w:hint="default"/>
@@ -840,9 +1533,9 @@
       <w:lvlJc w:val="left"/>
       <w:pPr>
         <w:tabs>
-          <w:tab w:val="num" w:pos="720"/>
+          <w:tab w:val="num" w:pos="1296"/>
         </w:tabs>
-        <w:ind w:left="720" w:hanging="720"/>
+        <w:ind w:left="1296" w:hanging="720"/>
       </w:pPr>
       <w:rPr>
         <w:rFonts w:ascii="Arial" w:hAnsi="Arial" w:cs="Arial" w:hint="default"/>
@@ -898,9 +1591,9 @@
       <w:lvlJc w:val="left"/>
       <w:pPr>
         <w:tabs>
-          <w:tab w:val="num" w:pos="864"/>
+          <w:tab w:val="num" w:pos="1440"/>
         </w:tabs>
-        <w:ind w:left="864" w:hanging="864"/>
+        <w:ind w:left="1440" w:hanging="864"/>
       </w:pPr>
       <w:rPr>
         <w:rFonts w:hint="default"/>
@@ -910,72 +1603,72 @@
       <w:start w:val="1"/>
       <w:numFmt w:val="decimal"/>
       <w:lvlText w:val="%1.%2.%3.%4.%5"/>
-      <w:lvlJc w:val="left"/>
-      <w:pPr>
-        <w:tabs>
-          <w:tab w:val="num" w:pos="1008"/>
-        </w:tabs>
-        <w:ind w:left="1008" w:hanging="1008"/>
-      </w:pPr>
-      <w:rPr>
-        <w:rFonts w:hint="default"/>
-      </w:rPr>
-    </w:lvl>
-    <w:lvl w:ilvl="5">
-      <w:start w:val="1"/>
-      <w:numFmt w:val="decimal"/>
-      <w:lvlText w:val="%1.%2.%3.%4.%5.%6"/>
-      <w:lvlJc w:val="left"/>
-      <w:pPr>
-        <w:tabs>
-          <w:tab w:val="num" w:pos="1152"/>
-        </w:tabs>
-        <w:ind w:left="1152" w:hanging="1152"/>
-      </w:pPr>
-      <w:rPr>
-        <w:rFonts w:hint="default"/>
-      </w:rPr>
-    </w:lvl>
-    <w:lvl w:ilvl="6">
-      <w:start w:val="1"/>
-      <w:numFmt w:val="decimal"/>
-      <w:lvlText w:val="%1.%2.%3.%4.%5.%6.%7"/>
-      <w:lvlJc w:val="left"/>
-      <w:pPr>
-        <w:tabs>
-          <w:tab w:val="num" w:pos="1296"/>
-        </w:tabs>
-        <w:ind w:left="1296" w:hanging="1296"/>
-      </w:pPr>
-      <w:rPr>
-        <w:rFonts w:hint="default"/>
-      </w:rPr>
-    </w:lvl>
-    <w:lvl w:ilvl="7">
-      <w:start w:val="1"/>
-      <w:numFmt w:val="decimal"/>
-      <w:lvlText w:val="%1.%2.%3.%4.%5.%6.%7.%8"/>
-      <w:lvlJc w:val="left"/>
-      <w:pPr>
-        <w:tabs>
-          <w:tab w:val="num" w:pos="1440"/>
-        </w:tabs>
-        <w:ind w:left="1440" w:hanging="1440"/>
-      </w:pPr>
-      <w:rPr>
-        <w:rFonts w:hint="default"/>
-      </w:rPr>
-    </w:lvl>
-    <w:lvl w:ilvl="8">
-      <w:start w:val="1"/>
-      <w:numFmt w:val="decimal"/>
-      <w:lvlText w:val="%1.%2.%3.%4.%5.%6.%7.%8.%9"/>
       <w:lvlJc w:val="left"/>
       <w:pPr>
         <w:tabs>
           <w:tab w:val="num" w:pos="1584"/>
         </w:tabs>
-        <w:ind w:left="1584" w:hanging="1584"/>
+        <w:ind w:left="1584" w:hanging="1008"/>
+      </w:pPr>
+      <w:rPr>
+        <w:rFonts w:hint="default"/>
+      </w:rPr>
+    </w:lvl>
+    <w:lvl w:ilvl="5">
+      <w:start w:val="1"/>
+      <w:numFmt w:val="decimal"/>
+      <w:lvlText w:val="%1.%2.%3.%4.%5.%6"/>
+      <w:lvlJc w:val="left"/>
+      <w:pPr>
+        <w:tabs>
+          <w:tab w:val="num" w:pos="1728"/>
+        </w:tabs>
+        <w:ind w:left="1728" w:hanging="1152"/>
+      </w:pPr>
+      <w:rPr>
+        <w:rFonts w:hint="default"/>
+      </w:rPr>
+    </w:lvl>
+    <w:lvl w:ilvl="6">
+      <w:start w:val="1"/>
+      <w:numFmt w:val="decimal"/>
+      <w:lvlText w:val="%1.%2.%3.%4.%5.%6.%7"/>
+      <w:lvlJc w:val="left"/>
+      <w:pPr>
+        <w:tabs>
+          <w:tab w:val="num" w:pos="1872"/>
+        </w:tabs>
+        <w:ind w:left="1872" w:hanging="1296"/>
+      </w:pPr>
+      <w:rPr>
+        <w:rFonts w:hint="default"/>
+      </w:rPr>
+    </w:lvl>
+    <w:lvl w:ilvl="7">
+      <w:start w:val="1"/>
+      <w:numFmt w:val="decimal"/>
+      <w:lvlText w:val="%1.%2.%3.%4.%5.%6.%7.%8"/>
+      <w:lvlJc w:val="left"/>
+      <w:pPr>
+        <w:tabs>
+          <w:tab w:val="num" w:pos="2016"/>
+        </w:tabs>
+        <w:ind w:left="2016" w:hanging="1440"/>
+      </w:pPr>
+      <w:rPr>
+        <w:rFonts w:hint="default"/>
+      </w:rPr>
+    </w:lvl>
+    <w:lvl w:ilvl="8">
+      <w:start w:val="1"/>
+      <w:numFmt w:val="decimal"/>
+      <w:lvlText w:val="%1.%2.%3.%4.%5.%6.%7.%8.%9"/>
+      <w:lvlJc w:val="left"/>
+      <w:pPr>
+        <w:tabs>
+          <w:tab w:val="num" w:pos="2160"/>
+        </w:tabs>
+        <w:ind w:left="2160" w:hanging="1584"/>
       </w:pPr>
       <w:rPr>
         <w:rFonts w:hint="default"/>
@@ -1096,6 +1789,119 @@
     </w:lvl>
   </w:abstractNum>
   <w:abstractNum w:abstractNumId="2">
+    <w:nsid w:val="50337F2C"/>
+    <w:multiLevelType w:val="hybridMultilevel"/>
+    <w:tmpl w:val="31887482"/>
+    <w:lvl w:ilvl="0" w:tplc="04090001">
+      <w:start w:val="1"/>
+      <w:numFmt w:val="bullet"/>
+      <w:lvlText w:val=""/>
+      <w:lvlJc w:val="left"/>
+      <w:pPr>
+        <w:ind w:left="720" w:hanging="360"/>
+      </w:pPr>
+      <w:rPr>
+        <w:rFonts w:ascii="Symbol" w:hAnsi="Symbol" w:hint="default"/>
+      </w:rPr>
+    </w:lvl>
+    <w:lvl w:ilvl="1" w:tplc="04090003" w:tentative="1">
+      <w:start w:val="1"/>
+      <w:numFmt w:val="bullet"/>
+      <w:lvlText w:val="o"/>
+      <w:lvlJc w:val="left"/>
+      <w:pPr>
+        <w:ind w:left="1440" w:hanging="360"/>
+      </w:pPr>
+      <w:rPr>
+        <w:rFonts w:ascii="Courier New" w:hAnsi="Courier New" w:hint="default"/>
+      </w:rPr>
+    </w:lvl>
+    <w:lvl w:ilvl="2" w:tplc="04090005" w:tentative="1">
+      <w:start w:val="1"/>
+      <w:numFmt w:val="bullet"/>
+      <w:lvlText w:val=""/>
+      <w:lvlJc w:val="left"/>
+      <w:pPr>
+        <w:ind w:left="2160" w:hanging="360"/>
+      </w:pPr>
+      <w:rPr>
+        <w:rFonts w:ascii="Wingdings" w:hAnsi="Wingdings" w:hint="default"/>
+      </w:rPr>
+    </w:lvl>
+    <w:lvl w:ilvl="3" w:tplc="04090001" w:tentative="1">
+      <w:start w:val="1"/>
+      <w:numFmt w:val="bullet"/>
+      <w:lvlText w:val=""/>
+      <w:lvlJc w:val="left"/>
+      <w:pPr>
+        <w:ind w:left="2880" w:hanging="360"/>
+      </w:pPr>
+      <w:rPr>
+        <w:rFonts w:ascii="Symbol" w:hAnsi="Symbol" w:hint="default"/>
+      </w:rPr>
+    </w:lvl>
+    <w:lvl w:ilvl="4" w:tplc="04090003" w:tentative="1">
+      <w:start w:val="1"/>
+      <w:numFmt w:val="bullet"/>
+      <w:lvlText w:val="o"/>
+      <w:lvlJc w:val="left"/>
+      <w:pPr>
+        <w:ind w:left="3600" w:hanging="360"/>
+      </w:pPr>
+      <w:rPr>
+        <w:rFonts w:ascii="Courier New" w:hAnsi="Courier New" w:hint="default"/>
+      </w:rPr>
+    </w:lvl>
+    <w:lvl w:ilvl="5" w:tplc="04090005" w:tentative="1">
+      <w:start w:val="1"/>
+      <w:numFmt w:val="bullet"/>
+      <w:lvlText w:val=""/>
+      <w:lvlJc w:val="left"/>
+      <w:pPr>
+        <w:ind w:left="4320" w:hanging="360"/>
+      </w:pPr>
+      <w:rPr>
+        <w:rFonts w:ascii="Wingdings" w:hAnsi="Wingdings" w:hint="default"/>
+      </w:rPr>
+    </w:lvl>
+    <w:lvl w:ilvl="6" w:tplc="04090001" w:tentative="1">
+      <w:start w:val="1"/>
+      <w:numFmt w:val="bullet"/>
+      <w:lvlText w:val=""/>
+      <w:lvlJc w:val="left"/>
+      <w:pPr>
+        <w:ind w:left="5040" w:hanging="360"/>
+      </w:pPr>
+      <w:rPr>
+        <w:rFonts w:ascii="Symbol" w:hAnsi="Symbol" w:hint="default"/>
+      </w:rPr>
+    </w:lvl>
+    <w:lvl w:ilvl="7" w:tplc="04090003" w:tentative="1">
+      <w:start w:val="1"/>
+      <w:numFmt w:val="bullet"/>
+      <w:lvlText w:val="o"/>
+      <w:lvlJc w:val="left"/>
+      <w:pPr>
+        <w:ind w:left="5760" w:hanging="360"/>
+      </w:pPr>
+      <w:rPr>
+        <w:rFonts w:ascii="Courier New" w:hAnsi="Courier New" w:hint="default"/>
+      </w:rPr>
+    </w:lvl>
+    <w:lvl w:ilvl="8" w:tplc="04090005" w:tentative="1">
+      <w:start w:val="1"/>
+      <w:numFmt w:val="bullet"/>
+      <w:lvlText w:val=""/>
+      <w:lvlJc w:val="left"/>
+      <w:pPr>
+        <w:ind w:left="6480" w:hanging="360"/>
+      </w:pPr>
+      <w:rPr>
+        <w:rFonts w:ascii="Wingdings" w:hAnsi="Wingdings" w:hint="default"/>
+      </w:rPr>
+    </w:lvl>
+  </w:abstractNum>
+  <w:abstractNum w:abstractNumId="3">
     <w:nsid w:val="7BA778AF"/>
     <w:multiLevelType w:val="hybridMultilevel"/>
     <w:tmpl w:val="60F065B6"/>
@@ -1215,6 +2021,9 @@
     <w:abstractNumId w:val="1"/>
   </w:num>
   <w:num w:numId="3">
+    <w:abstractNumId w:val="3"/>
+  </w:num>
+  <w:num w:numId="4">
     <w:abstractNumId w:val="2"/>
   </w:num>
 </w:numbering>
@@ -1237,7 +2046,7 @@
       </w:pPr>
     </w:pPrDefault>
   </w:docDefaults>
-  <w:latentStyles w:defLockedState="0" w:defUIPriority="99" w:defSemiHidden="1" w:defUnhideWhenUsed="1" w:defQFormat="0" w:count="267">
+  <w:latentStyles w:defLockedState="0" w:defUIPriority="99" w:defSemiHidden="1" w:defUnhideWhenUsed="1" w:defQFormat="0" w:count="276">
     <w:lsdException w:name="Normal" w:semiHidden="0" w:uiPriority="0" w:unhideWhenUsed="0" w:qFormat="1"/>
     <w:lsdException w:name="heading 1" w:semiHidden="0" w:uiPriority="0" w:unhideWhenUsed="0" w:qFormat="1"/>
     <w:lsdException w:name="heading 2" w:uiPriority="0" w:qFormat="1"/>
@@ -1404,7 +2213,6 @@
         <w:numId w:val="1"/>
       </w:numPr>
       <w:tabs>
-        <w:tab w:val="clear" w:pos="1872"/>
         <w:tab w:val="num" w:pos="432"/>
       </w:tabs>
       <w:spacing w:before="1440" w:after="480"/>
@@ -1665,11 +2473,39 @@
       </w:tblCellMar>
     </w:tblPr>
   </w:style>
+  <w:style w:type="paragraph" w:styleId="DocumentMap">
+    <w:name w:val="Document Map"/>
+    <w:basedOn w:val="Normal"/>
+    <w:link w:val="DocumentMapChar"/>
+    <w:uiPriority w:val="99"/>
+    <w:semiHidden/>
+    <w:unhideWhenUsed/>
+    <w:rsid w:val="00794C7A"/>
+    <w:pPr>
+      <w:spacing w:before="0"/>
+    </w:pPr>
+    <w:rPr>
+      <w:rFonts w:ascii="Lucida Grande" w:hAnsi="Lucida Grande" w:cs="Lucida Grande"/>
+    </w:rPr>
+  </w:style>
+  <w:style w:type="character" w:customStyle="1" w:styleId="DocumentMapChar">
+    <w:name w:val="Document Map Char"/>
+    <w:basedOn w:val="DefaultParagraphFont"/>
+    <w:link w:val="DocumentMap"/>
+    <w:uiPriority w:val="99"/>
+    <w:semiHidden/>
+    <w:rsid w:val="00794C7A"/>
+    <w:rPr>
+      <w:rFonts w:ascii="Lucida Grande" w:eastAsia="Times New Roman" w:hAnsi="Lucida Grande" w:cs="Lucida Grande"/>
+      <w:sz w:val="24"/>
+      <w:szCs w:val="24"/>
+    </w:rPr>
+  </w:style>
 </w:styles>
 </file>
 
 <file path=word/stylesWithEffects.xml><?xml version="1.0" encoding="utf-8"?>
-<w:styles xmlns:wpc="http://schemas.microsoft.com/office/word/2010/wordprocessingCanvas" xmlns:mc="http://schemas.openxmlformats.org/markup-compatibility/2006" xmlns:o="urn:schemas-microsoft-com:office:office" xmlns:r="http://schemas.openxmlformats.org/officeDocument/2006/relationships" xmlns:m="http://schemas.openxmlformats.org/officeDocument/2006/math" xmlns:v="urn:schemas-microsoft-com:vml" xmlns:wp14="http://schemas.microsoft.com/office/word/2010/wordprocessingDrawing" xmlns:wp="http://schemas.openxmlformats.org/drawingml/2006/wordprocessingDrawing" xmlns:w10="urn:schemas-microsoft-com:office:word" xmlns:w="http://schemas.openxmlformats.org/wordprocessingml/2006/main" xmlns:w14="http://schemas.microsoft.com/office/word/2010/wordml" xmlns:wpg="http://schemas.microsoft.com/office/word/2010/wordprocessingGroup" xmlns:wpi="http://schemas.microsoft.com/office/word/2010/wordprocessingInk" xmlns:wne="http://schemas.microsoft.com/office/word/2006/wordml" xmlns:wps="http://schemas.microsoft.com/office/word/2010/wordprocessingShape" mc:Ignorable="w14 wp14">
+<w:styles xmlns:wpc="http://schemas.microsoft.com/office/word/2010/wordprocessingCanvas" xmlns:mo="http://schemas.microsoft.com/office/mac/office/2008/main" xmlns:mc="http://schemas.openxmlformats.org/markup-compatibility/2006" xmlns:mv="urn:schemas-microsoft-com:mac:vml" xmlns:o="urn:schemas-microsoft-com:office:office" xmlns:r="http://schemas.openxmlformats.org/officeDocument/2006/relationships" xmlns:m="http://schemas.openxmlformats.org/officeDocument/2006/math" xmlns:v="urn:schemas-microsoft-com:vml" xmlns:wp14="http://schemas.microsoft.com/office/word/2010/wordprocessingDrawing" xmlns:wp="http://schemas.openxmlformats.org/drawingml/2006/wordprocessingDrawing" xmlns:w10="urn:schemas-microsoft-com:office:word" xmlns:w="http://schemas.openxmlformats.org/wordprocessingml/2006/main" xmlns:w14="http://schemas.microsoft.com/office/word/2010/wordml" xmlns:wpg="http://schemas.microsoft.com/office/word/2010/wordprocessingGroup" xmlns:wpi="http://schemas.microsoft.com/office/word/2010/wordprocessingInk" xmlns:wne="http://schemas.microsoft.com/office/word/2006/wordml" xmlns:wps="http://schemas.microsoft.com/office/word/2010/wordprocessingShape" mc:Ignorable="w14 wp14">
   <w:docDefaults>
     <w:rPrDefault>
       <w:rPr>
@@ -1685,7 +2521,7 @@
       </w:pPr>
     </w:pPrDefault>
   </w:docDefaults>
-  <w:latentStyles w:defLockedState="0" w:defUIPriority="99" w:defSemiHidden="1" w:defUnhideWhenUsed="1" w:defQFormat="0" w:count="267">
+  <w:latentStyles w:defLockedState="0" w:defUIPriority="99" w:defSemiHidden="1" w:defUnhideWhenUsed="1" w:defQFormat="0" w:count="276">
     <w:lsdException w:name="Normal" w:semiHidden="0" w:uiPriority="0" w:unhideWhenUsed="0" w:qFormat="1"/>
     <w:lsdException w:name="heading 1" w:semiHidden="0" w:uiPriority="0" w:unhideWhenUsed="0" w:qFormat="1"/>
     <w:lsdException w:name="heading 2" w:uiPriority="0" w:qFormat="1"/>
@@ -1852,7 +2688,6 @@
         <w:numId w:val="1"/>
       </w:numPr>
       <w:tabs>
-        <w:tab w:val="clear" w:pos="1872"/>
         <w:tab w:val="num" w:pos="432"/>
       </w:tabs>
       <w:spacing w:before="1440" w:after="480"/>
@@ -2112,6 +2947,34 @@
         <w:right w:w="108" w:type="dxa"/>
       </w:tblCellMar>
     </w:tblPr>
+  </w:style>
+  <w:style w:type="paragraph" w:styleId="DocumentMap">
+    <w:name w:val="Document Map"/>
+    <w:basedOn w:val="Normal"/>
+    <w:link w:val="DocumentMapChar"/>
+    <w:uiPriority w:val="99"/>
+    <w:semiHidden/>
+    <w:unhideWhenUsed/>
+    <w:rsid w:val="00794C7A"/>
+    <w:pPr>
+      <w:spacing w:before="0"/>
+    </w:pPr>
+    <w:rPr>
+      <w:rFonts w:ascii="Lucida Grande" w:hAnsi="Lucida Grande" w:cs="Lucida Grande"/>
+    </w:rPr>
+  </w:style>
+  <w:style w:type="character" w:customStyle="1" w:styleId="DocumentMapChar">
+    <w:name w:val="Document Map Char"/>
+    <w:basedOn w:val="DefaultParagraphFont"/>
+    <w:link w:val="DocumentMap"/>
+    <w:uiPriority w:val="99"/>
+    <w:semiHidden/>
+    <w:rsid w:val="00794C7A"/>
+    <w:rPr>
+      <w:rFonts w:ascii="Lucida Grande" w:eastAsia="Times New Roman" w:hAnsi="Lucida Grande" w:cs="Lucida Grande"/>
+      <w:sz w:val="24"/>
+      <w:szCs w:val="24"/>
+    </w:rPr>
   </w:style>
 </w:styles>
 </file>
@@ -2406,7 +3269,7 @@
 </file>
 
 <file path=customXml/itemProps1.xml><?xml version="1.0" encoding="utf-8"?>
-<ds:datastoreItem xmlns:ds="http://schemas.openxmlformats.org/officeDocument/2006/customXml" ds:itemID="{C3D36881-F688-4CC6-9183-7893CB99CA5D}">
+<ds:datastoreItem xmlns:ds="http://schemas.openxmlformats.org/officeDocument/2006/customXml" ds:itemID="{B4C64336-52F5-9B4F-AF9A-2B25A3625FDE}">
   <ds:schemaRefs>
     <ds:schemaRef ds:uri="http://schemas.openxmlformats.org/officeDocument/2006/bibliography"/>
   </ds:schemaRefs>

</xml_diff>